<commit_message>
added tabs in customer portal and frontend validation on forms but form still submits.
</commit_message>
<xml_diff>
--- a/Project Details.docx
+++ b/Project Details.docx
@@ -503,6 +503,18 @@
       <w:r>
         <w:rPr/>
         <w:t>Confirmation Number (unique)</w:t>
+      </w:r>
+    </w:p>
+    <w:p>
+      <w:pPr>
+        <w:pStyle w:val="Normal"/>
+        <w:bidi w:val="0"/>
+        <w:jc w:val="start"/>
+        <w:rPr/>
+      </w:pPr>
+      <w:r>
+        <w:rPr/>
+        <w:t>Email (Customer email)</w:t>
       </w:r>
     </w:p>
     <w:p>

</xml_diff>

<commit_message>
update and delete functionality added
</commit_message>
<xml_diff>
--- a/Project Details.docx
+++ b/Project Details.docx
@@ -514,7 +514,7 @@
       </w:pPr>
       <w:r>
         <w:rPr/>
-        <w:t>Email (Customer email)</w:t>
+        <w:t xml:space="preserve">Email (Customer email) </w:t>
       </w:r>
     </w:p>
     <w:p>
@@ -926,7 +926,7 @@
             </w:pPr>
             <w:r>
               <w:rPr/>
-              <w:t>8763</w:t>
+              <w:t>8762</w:t>
             </w:r>
           </w:p>
         </w:tc>

</xml_diff>